<commit_message>
used repository and template design pattern, implemented dal to save and retrieve customer using repository pattern
</commit_message>
<xml_diff>
--- a/design pattern.docx
+++ b/design pattern.docx
@@ -271,15 +271,7 @@
         <w:pStyle w:val="NoSpacing"/>
       </w:pPr>
       <w:r>
-        <w:t xml:space="preserve">RIP pattern : Replace </w:t>
-      </w:r>
-      <w:proofErr w:type="spellStart"/>
-      <w:r>
-        <w:t>If</w:t>
-      </w:r>
-      <w:proofErr w:type="spellEnd"/>
-      <w:r>
-        <w:t xml:space="preserve"> with polymorphism, Instead of using if and creating instance based on condition. Use a dictionary to get instance of the base class type.</w:t>
+        <w:t>RIP pattern : Replace If with polymorphism, Instead of using if and creating instance based on condition. Use a dictionary to get instance of the base class type.</w:t>
       </w:r>
     </w:p>
     <w:p>
@@ -311,6 +303,25 @@
       <w:pPr>
         <w:pStyle w:val="NoSpacing"/>
       </w:pPr>
+      <w:r>
+        <w:t xml:space="preserve">It minimizes the start up time of the application. Application consumes less memory. Unnecessary execution can be avoided. </w:t>
+      </w:r>
+    </w:p>
+    <w:p>
+      <w:pPr>
+        <w:pStyle w:val="NoSpacing"/>
+      </w:pPr>
+      <w:r>
+        <w:t>It becomes complicated sometimes, as we need to check if the loading is needed or not</w:t>
+      </w:r>
+      <w:r>
+        <w:t xml:space="preserve">, which causes a slight decrease in performance. </w:t>
+      </w:r>
+    </w:p>
+    <w:p>
+      <w:pPr>
+        <w:pStyle w:val="NoSpacing"/>
+      </w:pPr>
     </w:p>
     <w:p>
       <w:pPr>
@@ -360,6 +371,145 @@
       <w:r>
         <w:t>It’s a principle where we move unwanted work or work which affects a  class to some other entity, which takes that responsibility in more better way, is termed as inversion of control.</w:t>
       </w:r>
+      <w:r>
+        <w:t xml:space="preserve"> Class </w:t>
+      </w:r>
+      <w:r>
+        <w:t>takes</w:t>
+      </w:r>
+      <w:r>
+        <w:t xml:space="preserve"> care of concerned logic only</w:t>
+      </w:r>
+      <w:r>
+        <w:t xml:space="preserve"> and unconcerned logic is delegated or inverted to some other entity.</w:t>
+      </w:r>
+      <w:r>
+        <w:t xml:space="preserve"> </w:t>
+      </w:r>
+      <w:r>
+        <w:t>It benefits as d</w:t>
+      </w:r>
+      <w:r>
+        <w:t xml:space="preserve">ecouple system and cleaner code. </w:t>
+      </w:r>
+      <w:r>
+        <w:t xml:space="preserve"> </w:t>
+      </w:r>
+      <w:r>
+        <w:t>It c</w:t>
+      </w:r>
+      <w:r>
+        <w:t xml:space="preserve">an be implemented using </w:t>
+      </w:r>
+      <w:r>
+        <w:t>d</w:t>
+      </w:r>
+      <w:r>
+        <w:t>ependency injection, events, delegates, service locator.</w:t>
+      </w:r>
+    </w:p>
+    <w:p>
+      <w:pPr>
+        <w:pStyle w:val="NoSpacing"/>
+      </w:pPr>
+    </w:p>
+    <w:p>
+      <w:pPr>
+        <w:pStyle w:val="NoSpacing"/>
+      </w:pPr>
+      <w:r>
+        <w:rPr>
+          <w:b/>
+          <w:bCs/>
+        </w:rPr>
+        <w:t>Dependency Injection</w:t>
+      </w:r>
+      <w:r>
+        <w:rPr>
+          <w:b/>
+          <w:bCs/>
+        </w:rPr>
+        <w:t xml:space="preserve">: </w:t>
+      </w:r>
+      <w:r>
+        <w:t>It is a technique which helps to inject dependent objects of a class</w:t>
+      </w:r>
+      <w:r>
+        <w:t>, thus making architecture loosely coupled.</w:t>
+      </w:r>
+      <w:r>
+        <w:t xml:space="preserve"> A container is used to register types and to get resolved objects. </w:t>
+      </w:r>
+      <w:r>
+        <w:t>Microsoft.Practices.Unity can be used.</w:t>
+      </w:r>
+      <w:r>
+        <w:t xml:space="preserve"> On registering types, in case of multiple registration of same interface type, it will return last registered class mapped to that interface.</w:t>
+      </w:r>
+      <w:r>
+        <w:t xml:space="preserve"> Or you can map types in the xml and load configuration from there.</w:t>
+      </w:r>
+    </w:p>
+    <w:p>
+      <w:pPr>
+        <w:pStyle w:val="NoSpacing"/>
+      </w:pPr>
+    </w:p>
+    <w:p>
+      <w:pPr>
+        <w:pStyle w:val="NoSpacing"/>
+      </w:pPr>
+      <w:r>
+        <w:rPr>
+          <w:noProof/>
+        </w:rPr>
+        <w:lastRenderedPageBreak/>
+        <w:drawing>
+          <wp:inline distT="0" distB="0" distL="0" distR="0" wp14:anchorId="014D7D96" wp14:editId="7A54ADDF">
+            <wp:extent cx="5731510" cy="1778000"/>
+            <wp:effectExtent l="0" t="0" r="2540" b="0"/>
+            <wp:docPr id="1" name="Picture 1"/>
+            <wp:cNvGraphicFramePr>
+              <a:graphicFrameLocks xmlns:a="http://schemas.openxmlformats.org/drawingml/2006/main" noChangeAspect="1"/>
+            </wp:cNvGraphicFramePr>
+            <a:graphic xmlns:a="http://schemas.openxmlformats.org/drawingml/2006/main">
+              <a:graphicData uri="http://schemas.openxmlformats.org/drawingml/2006/picture">
+                <pic:pic xmlns:pic="http://schemas.openxmlformats.org/drawingml/2006/picture">
+                  <pic:nvPicPr>
+                    <pic:cNvPr id="1" name=""/>
+                    <pic:cNvPicPr/>
+                  </pic:nvPicPr>
+                  <pic:blipFill>
+                    <a:blip r:embed="rId5"/>
+                    <a:stretch>
+                      <a:fillRect/>
+                    </a:stretch>
+                  </pic:blipFill>
+                  <pic:spPr>
+                    <a:xfrm>
+                      <a:off x="0" y="0"/>
+                      <a:ext cx="5731510" cy="1778000"/>
+                    </a:xfrm>
+                    <a:prstGeom prst="rect">
+                      <a:avLst/>
+                    </a:prstGeom>
+                  </pic:spPr>
+                </pic:pic>
+              </a:graphicData>
+            </a:graphic>
+          </wp:inline>
+        </w:drawing>
+      </w:r>
+    </w:p>
+    <w:p>
+      <w:pPr>
+        <w:pStyle w:val="NoSpacing"/>
+      </w:pPr>
+    </w:p>
+    <w:p>
+      <w:pPr>
+        <w:pStyle w:val="NoSpacing"/>
+      </w:pPr>
     </w:p>
     <w:p>
       <w:pPr>
@@ -469,68 +619,469 @@
           <w:b/>
           <w:bCs/>
         </w:rPr>
+        <w:t>Behavio</w:t>
+      </w:r>
+      <w:r>
+        <w:rPr>
+          <w:b/>
+          <w:bCs/>
+        </w:rPr>
+        <w:t>ura</w:t>
+      </w:r>
+      <w:r>
+        <w:rPr>
+          <w:b/>
+          <w:bCs/>
+        </w:rPr>
+        <w:t xml:space="preserve">l Pattern : </w:t>
+      </w:r>
+      <w:r>
+        <w:t xml:space="preserve">When you want to change the behaviour of an object and you don’t want this change affect the project very much. </w:t>
+      </w:r>
+    </w:p>
+    <w:p>
+      <w:pPr>
+        <w:pStyle w:val="NoSpacing"/>
+      </w:pPr>
+    </w:p>
+    <w:p>
+      <w:pPr>
+        <w:pStyle w:val="NoSpacing"/>
+      </w:pPr>
+      <w:r>
+        <w:t>All factory patterns help you control and centralize the object creational process</w:t>
+      </w:r>
+      <w:r>
+        <w:t>. If you are creating same instance at many places, then for a single change, you have to modify it at all the places. So</w:t>
+      </w:r>
+      <w:r>
+        <w:t>,</w:t>
+      </w:r>
+      <w:r>
+        <w:t xml:space="preserve"> by centralizing the object creational code, you just have to change it at one place.</w:t>
+      </w:r>
+    </w:p>
+    <w:p>
+      <w:pPr>
+        <w:pStyle w:val="NoSpacing"/>
+      </w:pPr>
+    </w:p>
+    <w:p>
+      <w:pPr>
+        <w:pStyle w:val="NoSpacing"/>
+        <w:rPr>
+          <w:noProof/>
+        </w:rPr>
+      </w:pPr>
+      <w:r>
+        <w:rPr>
+          <w:b/>
+          <w:bCs/>
+          <w:noProof/>
+        </w:rPr>
+        <w:t>Simple Factory Pattern :</w:t>
+      </w:r>
+      <w:r>
+        <w:rPr>
+          <w:noProof/>
+        </w:rPr>
+        <w:t xml:space="preserve"> </w:t>
+      </w:r>
+      <w:r>
+        <w:rPr>
+          <w:noProof/>
+        </w:rPr>
+        <w:t xml:space="preserve">Centralize new keyword. </w:t>
+      </w:r>
+      <w:r>
+        <w:rPr>
+          <w:noProof/>
+        </w:rPr>
+        <w:t>It helps to centralize object creation and thus helps to achieve a decoupled system</w:t>
+      </w:r>
+      <w:r>
+        <w:rPr>
+          <w:noProof/>
+        </w:rPr>
+        <w:t>. Simply creating instance of a particular interface or base class without exposing the instantiation logic.</w:t>
+      </w:r>
+    </w:p>
+    <w:p>
+      <w:pPr>
+        <w:pStyle w:val="NoSpacing"/>
+        <w:rPr>
+          <w:noProof/>
+        </w:rPr>
+      </w:pPr>
+    </w:p>
+    <w:p>
+      <w:pPr>
+        <w:pStyle w:val="NoSpacing"/>
+      </w:pPr>
+      <w:r>
+        <w:rPr>
+          <w:b/>
+          <w:bCs/>
+        </w:rPr>
+        <w:t>Abstract Factory Pattern</w:t>
+      </w:r>
+      <w:r>
+        <w:t xml:space="preserve">, </w:t>
+      </w:r>
+      <w:r>
+        <w:t>p</w:t>
+      </w:r>
+      <w:r>
+        <w:t>rovide an interface for creating families of related or dependent objects</w:t>
+      </w:r>
+      <w:r>
+        <w:t>.</w:t>
+      </w:r>
+      <w:r>
+        <w:t xml:space="preserve"> Here we add one more level to factory, and factory is created using a factory</w:t>
+      </w:r>
+      <w:r>
+        <w:t xml:space="preserve"> or we are abstracting a factory using a factory.</w:t>
+      </w:r>
+    </w:p>
+    <w:p>
+      <w:pPr>
+        <w:pStyle w:val="NoSpacing"/>
+      </w:pPr>
+      <w:r>
+        <w:t>Abstract factory, concrete factory, abstract product, product</w:t>
+      </w:r>
+    </w:p>
+    <w:p>
+      <w:pPr>
+        <w:pStyle w:val="NoSpacing"/>
+      </w:pPr>
+    </w:p>
+    <w:p>
+      <w:pPr>
+        <w:pStyle w:val="NoSpacing"/>
+        <w:rPr>
+          <w:noProof/>
+        </w:rPr>
+      </w:pPr>
+      <w:r>
+        <w:rPr>
+          <w:b/>
+          <w:bCs/>
+          <w:noProof/>
+        </w:rPr>
+        <w:t>Factory method</w:t>
+      </w:r>
+      <w:r>
+        <w:rPr>
+          <w:b/>
+          <w:bCs/>
+          <w:noProof/>
+        </w:rPr>
+        <w:t xml:space="preserve"> patter</w:t>
+      </w:r>
+      <w:r>
+        <w:rPr>
+          <w:b/>
+          <w:bCs/>
+          <w:noProof/>
+        </w:rPr>
+        <w:t>n</w:t>
+      </w:r>
+      <w:r>
+        <w:rPr>
+          <w:noProof/>
+        </w:rPr>
+        <w:t xml:space="preserve">, </w:t>
+      </w:r>
+      <w:r>
+        <w:rPr>
+          <w:noProof/>
+        </w:rPr>
+        <w:t>d</w:t>
+      </w:r>
+      <w:r>
+        <w:rPr>
+          <w:noProof/>
+        </w:rPr>
+        <w:t xml:space="preserve">efines an interface for creating objects, but let subclasses to decide </w:t>
+      </w:r>
+      <w:r>
+        <w:rPr>
+          <w:noProof/>
+        </w:rPr>
+        <w:t>how</w:t>
+      </w:r>
+      <w:r>
+        <w:rPr>
+          <w:noProof/>
+        </w:rPr>
+        <w:t xml:space="preserve"> to instantiate</w:t>
+      </w:r>
+      <w:r>
+        <w:rPr>
+          <w:noProof/>
+        </w:rPr>
+        <w:t xml:space="preserve">. </w:t>
+      </w:r>
+    </w:p>
+    <w:p>
+      <w:pPr>
+        <w:pStyle w:val="NoSpacing"/>
+        <w:rPr>
+          <w:noProof/>
+        </w:rPr>
+      </w:pPr>
+      <w:r>
+        <w:rPr>
+          <w:noProof/>
+        </w:rPr>
+        <w:t>Product, concrete product, creator, concrete creator</w:t>
+      </w:r>
+    </w:p>
+    <w:p>
+      <w:pPr>
+        <w:pStyle w:val="NoSpacing"/>
+        <w:rPr>
+          <w:noProof/>
+        </w:rPr>
+      </w:pPr>
+    </w:p>
+    <w:p>
+      <w:pPr>
+        <w:pStyle w:val="NoSpacing"/>
+        <w:rPr>
+          <w:noProof/>
+        </w:rPr>
+      </w:pPr>
+      <w:r>
+        <w:rPr>
+          <w:b/>
+          <w:bCs/>
+          <w:noProof/>
+        </w:rPr>
+        <w:t>Singleton Pattern</w:t>
+      </w:r>
+      <w:r>
+        <w:rPr>
+          <w:b/>
+          <w:bCs/>
+          <w:noProof/>
+        </w:rPr>
+        <w:t xml:space="preserve"> </w:t>
+      </w:r>
+      <w:r>
+        <w:rPr>
+          <w:noProof/>
+        </w:rPr>
+        <w:t>When we want only one instance of the object to be created and shared b/w the clients. And no client can create an instance from outside. Steps to make as class as static :</w:t>
+      </w:r>
+    </w:p>
+    <w:p>
+      <w:pPr>
+        <w:pStyle w:val="NoSpacing"/>
+        <w:numPr>
+          <w:ilvl w:val="0"/>
+          <w:numId w:val="2"/>
+        </w:numPr>
+        <w:rPr>
+          <w:noProof/>
+        </w:rPr>
+      </w:pPr>
+      <w:r>
+        <w:rPr>
+          <w:noProof/>
+        </w:rPr>
+        <w:t>Define the constructor as private</w:t>
+      </w:r>
+    </w:p>
+    <w:p>
+      <w:pPr>
+        <w:pStyle w:val="NoSpacing"/>
+        <w:numPr>
+          <w:ilvl w:val="0"/>
+          <w:numId w:val="2"/>
+        </w:numPr>
+        <w:rPr>
+          <w:noProof/>
+        </w:rPr>
+      </w:pPr>
+      <w:r>
+        <w:rPr>
+          <w:noProof/>
+        </w:rPr>
+        <w:t>Defined the instance and methods as static</w:t>
+      </w:r>
+    </w:p>
+    <w:p>
+      <w:pPr>
+        <w:pStyle w:val="NoSpacing"/>
+        <w:rPr>
+          <w:b/>
+          <w:bCs/>
+          <w:noProof/>
+        </w:rPr>
+      </w:pPr>
+    </w:p>
+    <w:p>
+      <w:pPr>
+        <w:pStyle w:val="NoSpacing"/>
+        <w:rPr>
+          <w:noProof/>
+        </w:rPr>
+      </w:pPr>
+      <w:r>
+        <w:rPr>
+          <w:b/>
+          <w:bCs/>
+          <w:noProof/>
+        </w:rPr>
         <w:lastRenderedPageBreak/>
-        <w:t>Behavio</w:t>
-      </w:r>
-      <w:r>
-        <w:rPr>
-          <w:b/>
-          <w:bCs/>
-        </w:rPr>
-        <w:t>ura</w:t>
-      </w:r>
-      <w:r>
-        <w:rPr>
-          <w:b/>
-          <w:bCs/>
-        </w:rPr>
-        <w:t xml:space="preserve">l Pattern : </w:t>
-      </w:r>
-      <w:r>
-        <w:t xml:space="preserve">When you want to change the behaviour of an object and you don’t want this change affect the project very much. </w:t>
-      </w:r>
-    </w:p>
-    <w:p>
-      <w:pPr>
-        <w:pStyle w:val="NoSpacing"/>
-      </w:pPr>
-    </w:p>
-    <w:p>
-      <w:pPr>
-        <w:pStyle w:val="NoSpacing"/>
-      </w:pPr>
-      <w:r>
-        <w:t>All factory patterns help you control and centralize the object creational process</w:t>
-      </w:r>
-      <w:r>
-        <w:t>. If you are creating same instance at many places, then for a single change, you have to modify it at all the places. So</w:t>
-      </w:r>
-      <w:r>
-        <w:t>,</w:t>
-      </w:r>
-      <w:r>
-        <w:t xml:space="preserve"> by centralizing the object creational code, you just have to change it at one place.</w:t>
-      </w:r>
-    </w:p>
-    <w:p>
-      <w:pPr>
-        <w:pStyle w:val="NoSpacing"/>
-      </w:pPr>
-    </w:p>
-    <w:p>
-      <w:pPr>
-        <w:pStyle w:val="NoSpacing"/>
-        <w:rPr>
-          <w:noProof/>
-        </w:rPr>
-      </w:pPr>
-      <w:r>
-        <w:rPr>
-          <w:b/>
-          <w:bCs/>
-          <w:noProof/>
-        </w:rPr>
-        <w:t>Simple Factory Pattern :</w:t>
+        <w:t>Builder Pattern</w:t>
+      </w:r>
+      <w:r>
+        <w:rPr>
+          <w:b/>
+          <w:bCs/>
+          <w:noProof/>
+        </w:rPr>
+        <w:t xml:space="preserve">, </w:t>
+      </w:r>
+      <w:r>
+        <w:rPr>
+          <w:noProof/>
+        </w:rPr>
+        <w:t>separates the construction of a complex object from its representation so that the same construction process can be used for different representation.</w:t>
+      </w:r>
+    </w:p>
+    <w:p>
+      <w:pPr>
+        <w:pStyle w:val="NoSpacing"/>
+        <w:rPr>
+          <w:noProof/>
+        </w:rPr>
+      </w:pPr>
+    </w:p>
+    <w:p>
+      <w:pPr>
+        <w:pStyle w:val="NoSpacing"/>
+        <w:rPr>
+          <w:noProof/>
+        </w:rPr>
+      </w:pPr>
+      <w:r>
+        <w:rPr>
+          <w:noProof/>
+        </w:rPr>
+        <w:t>Builder(abstract interface), concrete builder(actual construction code), Director(construct object using builder), Product(complex object)</w:t>
+      </w:r>
+    </w:p>
+    <w:p>
+      <w:pPr>
+        <w:pStyle w:val="NoSpacing"/>
+        <w:rPr>
+          <w:noProof/>
+        </w:rPr>
+      </w:pPr>
+      <w:r>
+        <w:rPr>
+          <w:noProof/>
+        </w:rPr>
+        <w:t>Singleton : also known as anti patter</w:t>
+      </w:r>
+      <w:r>
+        <w:rPr>
+          <w:noProof/>
+        </w:rPr>
+        <w:t>n</w:t>
+      </w:r>
+    </w:p>
+    <w:p>
+      <w:pPr>
+        <w:pStyle w:val="NoSpacing"/>
+        <w:rPr>
+          <w:noProof/>
+        </w:rPr>
+      </w:pPr>
+    </w:p>
+    <w:p>
+      <w:pPr>
+        <w:pStyle w:val="NoSpacing"/>
+        <w:rPr>
+          <w:b/>
+          <w:bCs/>
+          <w:noProof/>
+        </w:rPr>
+      </w:pPr>
+      <w:r>
+        <w:rPr>
+          <w:b/>
+          <w:bCs/>
+          <w:noProof/>
+        </w:rPr>
+        <w:t>Behavioral Pattern</w:t>
+      </w:r>
+    </w:p>
+    <w:p>
+      <w:pPr>
+        <w:pStyle w:val="NoSpacing"/>
+        <w:rPr>
+          <w:b/>
+          <w:bCs/>
+          <w:noProof/>
+        </w:rPr>
+      </w:pPr>
+    </w:p>
+    <w:p>
+      <w:pPr>
+        <w:pStyle w:val="NoSpacing"/>
+        <w:rPr>
+          <w:noProof/>
+        </w:rPr>
+      </w:pPr>
+      <w:r>
+        <w:rPr>
+          <w:b/>
+          <w:bCs/>
+          <w:noProof/>
+        </w:rPr>
+        <w:t xml:space="preserve">Strategy Pattern : </w:t>
+      </w:r>
+      <w:r>
+        <w:rPr>
+          <w:noProof/>
+        </w:rPr>
+        <w:t xml:space="preserve"> It helps to choose algorithms dynamically. For ex. You can inject different validation algorithm to validate a class. It also helps you apply IOC, or SRP or SOC. </w:t>
+      </w:r>
+    </w:p>
+    <w:p>
+      <w:pPr>
+        <w:pStyle w:val="NoSpacing"/>
+        <w:rPr>
+          <w:noProof/>
+        </w:rPr>
+      </w:pPr>
+    </w:p>
+    <w:p>
+      <w:pPr>
+        <w:pStyle w:val="NoSpacing"/>
+        <w:rPr>
+          <w:noProof/>
+        </w:rPr>
+      </w:pPr>
+      <w:r>
+        <w:rPr>
+          <w:b/>
+          <w:bCs/>
+          <w:noProof/>
+        </w:rPr>
+        <w:t xml:space="preserve">Template Pattern : </w:t>
+      </w:r>
+      <w:r>
+        <w:rPr>
+          <w:noProof/>
+        </w:rPr>
+        <w:t>A template is used to defined the structure or sequence</w:t>
       </w:r>
       <w:r>
         <w:rPr>
@@ -542,290 +1093,153 @@
         <w:rPr>
           <w:noProof/>
         </w:rPr>
-        <w:t xml:space="preserve">Centralize new keyword. </w:t>
-      </w:r>
-      <w:r>
-        <w:rPr>
-          <w:noProof/>
-        </w:rPr>
-        <w:t>It helps to centralize object creation and thus helps to achieve a decoupled system</w:t>
-      </w:r>
-      <w:r>
-        <w:rPr>
-          <w:noProof/>
-        </w:rPr>
-        <w:t>. Simply creating instance of a particular interface or base class without exposing the instantiation logic.</w:t>
-      </w:r>
-    </w:p>
-    <w:p>
-      <w:pPr>
-        <w:pStyle w:val="NoSpacing"/>
-        <w:rPr>
-          <w:noProof/>
-        </w:rPr>
-      </w:pPr>
-    </w:p>
-    <w:p>
-      <w:pPr>
-        <w:pStyle w:val="NoSpacing"/>
-      </w:pPr>
-      <w:r>
-        <w:rPr>
-          <w:b/>
-          <w:bCs/>
-        </w:rPr>
-        <w:t>Abstract Factory Pattern</w:t>
-      </w:r>
-      <w:r>
-        <w:t xml:space="preserve">, </w:t>
-      </w:r>
-      <w:r>
-        <w:t>p</w:t>
-      </w:r>
-      <w:r>
-        <w:t>rovide an interface for creating families of related or dependent objects</w:t>
-      </w:r>
-      <w:r>
-        <w:t>.</w:t>
-      </w:r>
-      <w:r>
-        <w:t xml:space="preserve"> Here we add one more level to factory, and factory is created using a factory</w:t>
-      </w:r>
-      <w:r>
-        <w:t xml:space="preserve"> or we are abstracting a factory using a factory.</w:t>
-      </w:r>
-    </w:p>
-    <w:p>
-      <w:pPr>
-        <w:pStyle w:val="NoSpacing"/>
-      </w:pPr>
-      <w:r>
-        <w:t>Abstract factory, concrete factory, abstract product, product</w:t>
-      </w:r>
-    </w:p>
-    <w:p>
-      <w:pPr>
-        <w:pStyle w:val="NoSpacing"/>
-      </w:pPr>
-    </w:p>
-    <w:p>
-      <w:pPr>
-        <w:pStyle w:val="NoSpacing"/>
-        <w:rPr>
-          <w:noProof/>
-        </w:rPr>
-      </w:pPr>
-      <w:r>
-        <w:rPr>
-          <w:b/>
-          <w:bCs/>
-          <w:noProof/>
-        </w:rPr>
-        <w:t>Factory method</w:t>
-      </w:r>
-      <w:r>
-        <w:rPr>
-          <w:b/>
-          <w:bCs/>
-          <w:noProof/>
-        </w:rPr>
-        <w:t xml:space="preserve"> patter</w:t>
-      </w:r>
-      <w:r>
-        <w:rPr>
-          <w:b/>
-          <w:bCs/>
-          <w:noProof/>
-        </w:rPr>
-        <w:t>n</w:t>
-      </w:r>
-      <w:r>
-        <w:rPr>
-          <w:noProof/>
-        </w:rPr>
-        <w:t xml:space="preserve">, </w:t>
-      </w:r>
-      <w:r>
-        <w:rPr>
-          <w:noProof/>
-        </w:rPr>
-        <w:t>d</w:t>
-      </w:r>
-      <w:r>
-        <w:rPr>
-          <w:noProof/>
-        </w:rPr>
-        <w:t xml:space="preserve">efines an interface for creating objects, but let subclasses to decide </w:t>
-      </w:r>
-      <w:r>
-        <w:rPr>
-          <w:noProof/>
-        </w:rPr>
-        <w:t>how</w:t>
-      </w:r>
-      <w:r>
-        <w:rPr>
-          <w:noProof/>
-        </w:rPr>
-        <w:t xml:space="preserve"> to instantiate</w:t>
-      </w:r>
-      <w:r>
-        <w:rPr>
-          <w:noProof/>
-        </w:rPr>
-        <w:t xml:space="preserve">. </w:t>
-      </w:r>
-    </w:p>
-    <w:p>
-      <w:pPr>
-        <w:pStyle w:val="NoSpacing"/>
-        <w:rPr>
-          <w:noProof/>
-        </w:rPr>
-      </w:pPr>
-      <w:r>
-        <w:rPr>
-          <w:noProof/>
-        </w:rPr>
-        <w:t>Product, concrete product, creator, concrete creator</w:t>
-      </w:r>
-    </w:p>
-    <w:p>
-      <w:pPr>
-        <w:pStyle w:val="NoSpacing"/>
-        <w:rPr>
-          <w:noProof/>
-        </w:rPr>
-      </w:pPr>
-    </w:p>
-    <w:p>
-      <w:pPr>
-        <w:pStyle w:val="NoSpacing"/>
-        <w:rPr>
-          <w:noProof/>
-        </w:rPr>
-      </w:pPr>
-      <w:r>
-        <w:rPr>
-          <w:b/>
-          <w:bCs/>
-          <w:noProof/>
-        </w:rPr>
-        <w:t>Builder Pattern</w:t>
-      </w:r>
-      <w:r>
-        <w:rPr>
-          <w:b/>
-          <w:bCs/>
-          <w:noProof/>
-        </w:rPr>
-        <w:t xml:space="preserve">, </w:t>
-      </w:r>
-      <w:r>
-        <w:rPr>
-          <w:noProof/>
-        </w:rPr>
-        <w:t>separates the construction of a complex object from its representation so that the same construction process can be used for different representation.</w:t>
-      </w:r>
-    </w:p>
-    <w:p>
-      <w:pPr>
-        <w:pStyle w:val="NoSpacing"/>
-        <w:rPr>
-          <w:noProof/>
-        </w:rPr>
-      </w:pPr>
-    </w:p>
-    <w:p>
-      <w:pPr>
-        <w:pStyle w:val="NoSpacing"/>
-        <w:rPr>
-          <w:noProof/>
-        </w:rPr>
-      </w:pPr>
-      <w:r>
-        <w:rPr>
-          <w:noProof/>
-        </w:rPr>
-        <w:t>Builder(abstract interface), concrete builder(actual construction code), Director(construct object using builder), Product(complex object)</w:t>
-      </w:r>
-    </w:p>
-    <w:p>
-      <w:pPr>
-        <w:pStyle w:val="NoSpacing"/>
-        <w:rPr>
-          <w:noProof/>
-        </w:rPr>
-      </w:pPr>
-      <w:r>
-        <w:rPr>
-          <w:noProof/>
-        </w:rPr>
-        <w:t>Singleton : also known as anti patter</w:t>
-      </w:r>
-      <w:r>
-        <w:rPr>
-          <w:noProof/>
-        </w:rPr>
-        <w:t>n</w:t>
-      </w:r>
-    </w:p>
-    <w:p>
-      <w:pPr>
-        <w:pStyle w:val="NoSpacing"/>
-        <w:rPr>
-          <w:noProof/>
-        </w:rPr>
-      </w:pPr>
-    </w:p>
-    <w:p>
-      <w:pPr>
-        <w:pStyle w:val="NoSpacing"/>
-        <w:rPr>
-          <w:b/>
-          <w:bCs/>
-          <w:noProof/>
-        </w:rPr>
-      </w:pPr>
-      <w:r>
-        <w:rPr>
-          <w:b/>
-          <w:bCs/>
-          <w:noProof/>
-        </w:rPr>
-        <w:t>Behavioral Pattern</w:t>
-      </w:r>
-    </w:p>
-    <w:p>
-      <w:pPr>
-        <w:pStyle w:val="NoSpacing"/>
-        <w:rPr>
-          <w:b/>
-          <w:bCs/>
-          <w:noProof/>
-        </w:rPr>
-      </w:pPr>
-    </w:p>
-    <w:p>
-      <w:pPr>
-        <w:pStyle w:val="NoSpacing"/>
-        <w:rPr>
-          <w:noProof/>
-        </w:rPr>
-      </w:pPr>
-      <w:r>
-        <w:rPr>
-          <w:b/>
-          <w:bCs/>
-          <w:noProof/>
-        </w:rPr>
-        <w:t xml:space="preserve">Strategy Pattern : </w:t>
-      </w:r>
-      <w:r>
-        <w:rPr>
-          <w:noProof/>
-        </w:rPr>
-        <w:t xml:space="preserve"> It helps to choose algorithms dynamically. For ex. You can inject different validation algorithm to validate a class. It also helps you apply IOC, or SRP or SOC. </w:t>
+        <w:t>and child class is used to define how the sequence will behave.</w:t>
+      </w:r>
+      <w:r>
+        <w:rPr>
+          <w:noProof/>
+        </w:rPr>
+        <w:t xml:space="preserve"> For ex. In an abstract class a method is defined which execute set of methods in a sequence. And one of the method is marked abstract, which is defined by child classes. In that way, a template is created and child classes are using that template and defining how the method will behave.</w:t>
+      </w:r>
+      <w:r>
+        <w:rPr>
+          <w:noProof/>
+        </w:rPr>
+        <w:t xml:space="preserve"> We have a parent class where we have a fixed sequence, but child classes can override individual behaviour of the method but cannot changed the sequence. Like we have a page cycle of asp.net. </w:t>
+      </w:r>
+      <w:r>
+        <w:rPr>
+          <w:noProof/>
+        </w:rPr>
+        <w:t>Where we can override methods and implement our own logic</w:t>
+      </w:r>
+    </w:p>
+    <w:p>
+      <w:pPr>
+        <w:pStyle w:val="NoSpacing"/>
+        <w:rPr>
+          <w:noProof/>
+        </w:rPr>
+      </w:pPr>
+    </w:p>
+    <w:p>
+      <w:pPr>
+        <w:pStyle w:val="NoSpacing"/>
+        <w:rPr>
+          <w:noProof/>
+        </w:rPr>
+      </w:pPr>
+      <w:r>
+        <w:rPr>
+          <w:b/>
+          <w:bCs/>
+          <w:noProof/>
+        </w:rPr>
+        <w:t>Repository Pattern</w:t>
+      </w:r>
+      <w:r>
+        <w:rPr>
+          <w:b/>
+          <w:bCs/>
+          <w:noProof/>
+        </w:rPr>
+        <w:t xml:space="preserve"> </w:t>
+      </w:r>
+      <w:r>
+        <w:rPr>
+          <w:noProof/>
+        </w:rPr>
+        <w:t xml:space="preserve"> </w:t>
+      </w:r>
+      <w:r>
+        <w:rPr>
+          <w:noProof/>
+        </w:rPr>
+        <w:t>W</w:t>
+      </w:r>
+      <w:r>
+        <w:rPr>
+          <w:noProof/>
+        </w:rPr>
+        <w:t>hole goal of pattern is for decoupling dal from models</w:t>
+      </w:r>
+    </w:p>
+    <w:p>
+      <w:pPr>
+        <w:pStyle w:val="NoSpacing"/>
+        <w:rPr>
+          <w:noProof/>
+        </w:rPr>
+      </w:pPr>
+      <w:r>
+        <w:rPr>
+          <w:noProof/>
+        </w:rPr>
+        <w:t xml:space="preserve">    </w:t>
+      </w:r>
+      <w:r>
+        <w:rPr>
+          <w:noProof/>
+        </w:rPr>
+        <w:t>-</w:t>
+      </w:r>
+      <w:r>
+        <w:rPr>
+          <w:noProof/>
+        </w:rPr>
+        <w:t xml:space="preserve"> first create a inteface, and all client will consume this interface</w:t>
+      </w:r>
+    </w:p>
+    <w:p>
+      <w:pPr>
+        <w:pStyle w:val="NoSpacing"/>
+        <w:rPr>
+          <w:noProof/>
+        </w:rPr>
+      </w:pPr>
+      <w:r>
+        <w:rPr>
+          <w:noProof/>
+        </w:rPr>
+        <w:t xml:space="preserve">    </w:t>
+      </w:r>
+      <w:r>
+        <w:rPr>
+          <w:noProof/>
+        </w:rPr>
+        <w:t>-</w:t>
+      </w:r>
+      <w:r>
+        <w:rPr>
+          <w:noProof/>
+        </w:rPr>
+        <w:t xml:space="preserve"> then create a common abstract class for dal</w:t>
+      </w:r>
+    </w:p>
+    <w:p>
+      <w:pPr>
+        <w:pStyle w:val="NoSpacing"/>
+        <w:rPr>
+          <w:noProof/>
+        </w:rPr>
+      </w:pPr>
+      <w:r>
+        <w:rPr>
+          <w:noProof/>
+        </w:rPr>
+        <w:t xml:space="preserve">    </w:t>
+      </w:r>
+      <w:r>
+        <w:rPr>
+          <w:noProof/>
+        </w:rPr>
+        <w:t>-</w:t>
+      </w:r>
+      <w:r>
+        <w:rPr>
+          <w:noProof/>
+        </w:rPr>
+        <w:t xml:space="preserve"> create a dal class with all the data logic</w:t>
       </w:r>
     </w:p>
     <w:sectPr>
@@ -929,8 +1343,100 @@
       </w:pPr>
     </w:lvl>
   </w:abstractNum>
+  <w:abstractNum w:abstractNumId="1" w15:restartNumberingAfterBreak="0">
+    <w:nsid w:val="10B2283A"/>
+    <w:multiLevelType w:val="hybridMultilevel"/>
+    <w:tmpl w:val="E8B2869A"/>
+    <w:lvl w:ilvl="0" w:tplc="4009000F">
+      <w:start w:val="1"/>
+      <w:numFmt w:val="decimal"/>
+      <w:lvlText w:val="%1."/>
+      <w:lvlJc w:val="left"/>
+      <w:pPr>
+        <w:ind w:left="720" w:hanging="360"/>
+      </w:pPr>
+      <w:rPr>
+        <w:rFonts w:hint="default"/>
+      </w:rPr>
+    </w:lvl>
+    <w:lvl w:ilvl="1" w:tplc="40090019" w:tentative="1">
+      <w:start w:val="1"/>
+      <w:numFmt w:val="lowerLetter"/>
+      <w:lvlText w:val="%2."/>
+      <w:lvlJc w:val="left"/>
+      <w:pPr>
+        <w:ind w:left="1440" w:hanging="360"/>
+      </w:pPr>
+    </w:lvl>
+    <w:lvl w:ilvl="2" w:tplc="4009001B" w:tentative="1">
+      <w:start w:val="1"/>
+      <w:numFmt w:val="lowerRoman"/>
+      <w:lvlText w:val="%3."/>
+      <w:lvlJc w:val="right"/>
+      <w:pPr>
+        <w:ind w:left="2160" w:hanging="180"/>
+      </w:pPr>
+    </w:lvl>
+    <w:lvl w:ilvl="3" w:tplc="4009000F" w:tentative="1">
+      <w:start w:val="1"/>
+      <w:numFmt w:val="decimal"/>
+      <w:lvlText w:val="%4."/>
+      <w:lvlJc w:val="left"/>
+      <w:pPr>
+        <w:ind w:left="2880" w:hanging="360"/>
+      </w:pPr>
+    </w:lvl>
+    <w:lvl w:ilvl="4" w:tplc="40090019" w:tentative="1">
+      <w:start w:val="1"/>
+      <w:numFmt w:val="lowerLetter"/>
+      <w:lvlText w:val="%5."/>
+      <w:lvlJc w:val="left"/>
+      <w:pPr>
+        <w:ind w:left="3600" w:hanging="360"/>
+      </w:pPr>
+    </w:lvl>
+    <w:lvl w:ilvl="5" w:tplc="4009001B" w:tentative="1">
+      <w:start w:val="1"/>
+      <w:numFmt w:val="lowerRoman"/>
+      <w:lvlText w:val="%6."/>
+      <w:lvlJc w:val="right"/>
+      <w:pPr>
+        <w:ind w:left="4320" w:hanging="180"/>
+      </w:pPr>
+    </w:lvl>
+    <w:lvl w:ilvl="6" w:tplc="4009000F" w:tentative="1">
+      <w:start w:val="1"/>
+      <w:numFmt w:val="decimal"/>
+      <w:lvlText w:val="%7."/>
+      <w:lvlJc w:val="left"/>
+      <w:pPr>
+        <w:ind w:left="5040" w:hanging="360"/>
+      </w:pPr>
+    </w:lvl>
+    <w:lvl w:ilvl="7" w:tplc="40090019" w:tentative="1">
+      <w:start w:val="1"/>
+      <w:numFmt w:val="lowerLetter"/>
+      <w:lvlText w:val="%8."/>
+      <w:lvlJc w:val="left"/>
+      <w:pPr>
+        <w:ind w:left="5760" w:hanging="360"/>
+      </w:pPr>
+    </w:lvl>
+    <w:lvl w:ilvl="8" w:tplc="4009001B" w:tentative="1">
+      <w:start w:val="1"/>
+      <w:numFmt w:val="lowerRoman"/>
+      <w:lvlText w:val="%9."/>
+      <w:lvlJc w:val="right"/>
+      <w:pPr>
+        <w:ind w:left="6480" w:hanging="180"/>
+      </w:pPr>
+    </w:lvl>
+  </w:abstractNum>
   <w:num w:numId="1" w16cid:durableId="22442216">
     <w:abstractNumId w:val="0"/>
+  </w:num>
+  <w:num w:numId="2" w16cid:durableId="1688098294">
+    <w:abstractNumId w:val="1"/>
   </w:num>
 </w:numbering>
 </file>
@@ -1337,7 +1843,6 @@
   <w:style w:type="character" w:default="1" w:styleId="DefaultParagraphFont">
     <w:name w:val="Default Paragraph Font"/>
     <w:uiPriority w:val="1"/>
-    <w:semiHidden/>
     <w:unhideWhenUsed/>
   </w:style>
   <w:style w:type="table" w:default="1" w:styleId="TableNormal">

</xml_diff>

<commit_message>
added lazy loading sample
</commit_message>
<xml_diff>
--- a/design pattern.docx
+++ b/design pattern.docx
@@ -1051,7 +1051,25 @@
         <w:rPr>
           <w:noProof/>
         </w:rPr>
-        <w:t xml:space="preserve"> It helps to choose algorithms dynamically. For ex. You can inject different validation algorithm to validate a class. It also helps you apply IOC, or SRP or SOC. </w:t>
+        <w:t xml:space="preserve"> </w:t>
+      </w:r>
+      <w:r>
+        <w:rPr>
+          <w:noProof/>
+        </w:rPr>
+        <w:t xml:space="preserve">This pattern defines family of algorithms and anyone can be easily interchangeable with each other. </w:t>
+      </w:r>
+      <w:r>
+        <w:rPr>
+          <w:noProof/>
+        </w:rPr>
+        <w:t xml:space="preserve">It helps to choose algorithms dynamically. For ex. You can inject different validation algorithm to validate a class. It also helps you apply IOC, or SRP or SOC. </w:t>
+      </w:r>
+      <w:r>
+        <w:rPr>
+          <w:noProof/>
+        </w:rPr>
+        <w:t>For ex, you define discounts for each day of week and inject it based on the current day of the week.</w:t>
       </w:r>
     </w:p>
     <w:p>
@@ -1843,6 +1861,7 @@
   <w:style w:type="character" w:default="1" w:styleId="DefaultParagraphFont">
     <w:name w:val="Default Paragraph Font"/>
     <w:uiPriority w:val="1"/>
+    <w:semiHidden/>
     <w:unhideWhenUsed/>
   </w:style>
   <w:style w:type="table" w:default="1" w:styleId="TableNormal">

</xml_diff>